<commit_message>
Fixed formatting for "7. Classes and Objects" exercises
</commit_message>
<xml_diff>
--- a/Courses/Software-Sciences/Module-1-OOP-New/07-Classes-and-Objects/07-Classes-and-Objects-Exercises.docx
+++ b/Courses/Software-Sciences/Module-1-OOP-New/07-Classes-and-Objects/07-Classes-and-Objects-Exercises.docx
@@ -106,11 +106,6 @@
     <w:p>
       <w:pPr>
         <w:pStyle w:val="Heading2"/>
-        <w:numPr>
-          <w:ilvl w:val="0"/>
-          <w:numId w:val="43"/>
-        </w:numPr>
-        <w:spacing w:before="80" w:after="120" w:line="240" w:lineRule="auto"/>
         <w:rPr>
           <w:lang w:val="bg-BG"/>
         </w:rPr>
@@ -142,8 +137,13 @@
         </w:rPr>
         <w:t xml:space="preserve">поради технически особености на </w:t>
       </w:r>
-      <w:r>
-        <w:t xml:space="preserve">SoftUni judge, </w:t>
+      <w:proofErr w:type="spellStart"/>
+      <w:r>
+        <w:t>SoftUni</w:t>
+      </w:r>
+      <w:proofErr w:type="spellEnd"/>
+      <w:r>
+        <w:t xml:space="preserve"> judge, </w:t>
       </w:r>
       <w:r>
         <w:rPr>
@@ -751,25 +751,6 @@
     <w:p>
       <w:pPr>
         <w:pStyle w:val="Heading2"/>
-        <w:numPr>
-          <w:ilvl w:val="0"/>
-          <w:numId w:val="0"/>
-        </w:numPr>
-        <w:spacing w:before="80" w:after="120" w:line="240" w:lineRule="auto"/>
-        <w:ind w:left="360"/>
-        <w:rPr>
-          <w:lang w:val="bg-BG"/>
-        </w:rPr>
-      </w:pPr>
-    </w:p>
-    <w:p>
-      <w:pPr>
-        <w:pStyle w:val="Heading2"/>
-        <w:numPr>
-          <w:ilvl w:val="0"/>
-          <w:numId w:val="43"/>
-        </w:numPr>
-        <w:spacing w:before="80" w:after="120" w:line="240" w:lineRule="auto"/>
         <w:rPr>
           <w:lang w:val="bg-BG"/>
         </w:rPr>
@@ -1630,25 +1611,6 @@
     <w:p>
       <w:pPr>
         <w:pStyle w:val="Heading2"/>
-        <w:numPr>
-          <w:ilvl w:val="0"/>
-          <w:numId w:val="0"/>
-        </w:numPr>
-        <w:spacing w:before="80" w:after="120" w:line="240" w:lineRule="auto"/>
-        <w:ind w:left="360"/>
-        <w:rPr>
-          <w:lang w:val="bg-BG"/>
-        </w:rPr>
-      </w:pPr>
-    </w:p>
-    <w:p>
-      <w:pPr>
-        <w:pStyle w:val="Heading2"/>
-        <w:numPr>
-          <w:ilvl w:val="0"/>
-          <w:numId w:val="43"/>
-        </w:numPr>
-        <w:spacing w:before="80" w:after="120" w:line="240" w:lineRule="auto"/>
       </w:pPr>
       <w:r>
         <w:rPr>
@@ -1706,7 +1668,6 @@
         </w:rPr>
       </w:pPr>
       <w:r>
-        <w:lastRenderedPageBreak/>
         <w:t>Model – Golf</w:t>
       </w:r>
     </w:p>
@@ -1725,6 +1686,7 @@
         </w:rPr>
       </w:pPr>
       <w:r>
+        <w:lastRenderedPageBreak/>
         <w:t>Year – 2025</w:t>
       </w:r>
     </w:p>
@@ -2230,25 +2192,6 @@
     <w:p>
       <w:pPr>
         <w:pStyle w:val="Heading2"/>
-        <w:numPr>
-          <w:ilvl w:val="0"/>
-          <w:numId w:val="0"/>
-        </w:numPr>
-        <w:spacing w:before="80" w:after="120" w:line="240" w:lineRule="auto"/>
-        <w:ind w:left="360"/>
-        <w:rPr>
-          <w:lang w:val="bg-BG"/>
-        </w:rPr>
-      </w:pPr>
-    </w:p>
-    <w:p>
-      <w:pPr>
-        <w:pStyle w:val="Heading2"/>
-        <w:numPr>
-          <w:ilvl w:val="0"/>
-          <w:numId w:val="43"/>
-        </w:numPr>
-        <w:spacing w:before="80" w:after="120" w:line="240" w:lineRule="auto"/>
         <w:rPr>
           <w:lang w:val="bg-BG"/>
         </w:rPr>
@@ -2334,7 +2277,6 @@
         <w:rPr>
           <w:rStyle w:val="CodeChar"/>
         </w:rPr>
-        <w:lastRenderedPageBreak/>
         <w:t xml:space="preserve">horsePower: </w:t>
       </w:r>
       <w:r>
@@ -2399,6 +2341,7 @@
         <w:rPr>
           <w:lang w:val="bg-BG"/>
         </w:rPr>
+        <w:lastRenderedPageBreak/>
         <w:t xml:space="preserve">Класът трябва да има </w:t>
       </w:r>
       <w:r>
@@ -3350,25 +3293,6 @@
     <w:p>
       <w:pPr>
         <w:pStyle w:val="Heading2"/>
-        <w:numPr>
-          <w:ilvl w:val="0"/>
-          <w:numId w:val="0"/>
-        </w:numPr>
-        <w:spacing w:before="80" w:after="120" w:line="240" w:lineRule="auto"/>
-        <w:ind w:left="360"/>
-        <w:rPr>
-          <w:lang w:val="bg-BG"/>
-        </w:rPr>
-      </w:pPr>
-    </w:p>
-    <w:p>
-      <w:pPr>
-        <w:pStyle w:val="Heading2"/>
-        <w:numPr>
-          <w:ilvl w:val="0"/>
-          <w:numId w:val="43"/>
-        </w:numPr>
-        <w:spacing w:before="80" w:after="120" w:line="240" w:lineRule="auto"/>
         <w:rPr>
           <w:lang w:val="bg-BG"/>
         </w:rPr>
@@ -4701,26 +4625,14 @@
     </w:tbl>
     <w:p>
       <w:pPr>
+        <w:rPr>
+          <w:lang w:val="bg-BG"/>
+        </w:rPr>
+      </w:pPr>
+    </w:p>
+    <w:p>
+      <w:pPr>
         <w:pStyle w:val="Heading2"/>
-        <w:numPr>
-          <w:ilvl w:val="0"/>
-          <w:numId w:val="0"/>
-        </w:numPr>
-        <w:spacing w:before="80" w:after="120" w:line="240" w:lineRule="auto"/>
-        <w:ind w:left="360"/>
-        <w:rPr>
-          <w:lang w:val="bg-BG"/>
-        </w:rPr>
-      </w:pPr>
-    </w:p>
-    <w:p>
-      <w:pPr>
-        <w:pStyle w:val="Heading2"/>
-        <w:numPr>
-          <w:ilvl w:val="0"/>
-          <w:numId w:val="43"/>
-        </w:numPr>
-        <w:spacing w:before="80" w:after="120" w:line="240" w:lineRule="auto"/>
         <w:rPr>
           <w:lang w:val="bg-BG"/>
         </w:rPr>
@@ -5378,25 +5290,14 @@
     </w:tbl>
     <w:p>
       <w:pPr>
+        <w:rPr>
+          <w:lang w:val="bg-BG"/>
+        </w:rPr>
+      </w:pPr>
+    </w:p>
+    <w:p>
+      <w:pPr>
         <w:pStyle w:val="Heading2"/>
-        <w:numPr>
-          <w:ilvl w:val="0"/>
-          <w:numId w:val="0"/>
-        </w:numPr>
-        <w:spacing w:before="80" w:after="120" w:line="240" w:lineRule="auto"/>
-        <w:rPr>
-          <w:lang w:val="bg-BG"/>
-        </w:rPr>
-      </w:pPr>
-    </w:p>
-    <w:p>
-      <w:pPr>
-        <w:pStyle w:val="Heading2"/>
-        <w:numPr>
-          <w:ilvl w:val="0"/>
-          <w:numId w:val="43"/>
-        </w:numPr>
-        <w:spacing w:before="80" w:after="120" w:line="240" w:lineRule="auto"/>
         <w:rPr>
           <w:lang w:val="bg-BG"/>
         </w:rPr>
@@ -5731,25 +5632,6 @@
     <w:p>
       <w:pPr>
         <w:pStyle w:val="Heading2"/>
-        <w:numPr>
-          <w:ilvl w:val="0"/>
-          <w:numId w:val="0"/>
-        </w:numPr>
-        <w:spacing w:before="80" w:after="120" w:line="240" w:lineRule="auto"/>
-        <w:ind w:left="360"/>
-        <w:rPr>
-          <w:lang w:val="bg-BG"/>
-        </w:rPr>
-      </w:pPr>
-    </w:p>
-    <w:p>
-      <w:pPr>
-        <w:pStyle w:val="Heading2"/>
-        <w:numPr>
-          <w:ilvl w:val="0"/>
-          <w:numId w:val="43"/>
-        </w:numPr>
-        <w:spacing w:before="80" w:after="120" w:line="240" w:lineRule="auto"/>
         <w:rPr>
           <w:lang w:val="bg-BG"/>
         </w:rPr>
@@ -6087,15 +5969,6 @@
         </w:rPr>
         <w:t>на най-възрастния член.</w:t>
       </w:r>
-    </w:p>
-    <w:p>
-      <w:pPr>
-        <w:pStyle w:val="Heading3"/>
-        <w:spacing w:before="80" w:after="120" w:line="240" w:lineRule="auto"/>
-        <w:rPr>
-          <w:lang w:val="bg-BG"/>
-        </w:rPr>
-      </w:pPr>
     </w:p>
     <w:p>
       <w:pPr>
@@ -6537,26 +6410,14 @@
     </w:tbl>
     <w:p>
       <w:pPr>
+        <w:rPr>
+          <w:lang w:val="bg-BG"/>
+        </w:rPr>
+      </w:pPr>
+    </w:p>
+    <w:p>
+      <w:pPr>
         <w:pStyle w:val="Heading2"/>
-        <w:numPr>
-          <w:ilvl w:val="0"/>
-          <w:numId w:val="0"/>
-        </w:numPr>
-        <w:spacing w:before="80" w:after="120" w:line="240" w:lineRule="auto"/>
-        <w:ind w:left="360"/>
-        <w:rPr>
-          <w:lang w:val="bg-BG"/>
-        </w:rPr>
-      </w:pPr>
-    </w:p>
-    <w:p>
-      <w:pPr>
-        <w:pStyle w:val="Heading2"/>
-        <w:numPr>
-          <w:ilvl w:val="0"/>
-          <w:numId w:val="43"/>
-        </w:numPr>
-        <w:spacing w:before="80" w:after="120" w:line="240" w:lineRule="auto"/>
         <w:rPr>
           <w:lang w:val="bg-BG"/>
         </w:rPr>
@@ -6681,7 +6542,6 @@
           <w:rFonts w:eastAsia="MS Mincho"/>
           <w:lang w:val="bg-BG" w:eastAsia="ja-JP"/>
         </w:rPr>
-        <w:lastRenderedPageBreak/>
         <w:t>Примери</w:t>
       </w:r>
     </w:p>
@@ -6772,6 +6632,7 @@
                 <w:rFonts w:ascii="Consolas" w:hAnsi="Consolas" w:cs="Consolas"/>
                 <w:noProof/>
               </w:rPr>
+              <w:lastRenderedPageBreak/>
               <w:t>3</w:t>
             </w:r>
           </w:p>
@@ -7061,26 +6922,14 @@
     </w:tbl>
     <w:p>
       <w:pPr>
+        <w:rPr>
+          <w:lang w:val="bg-BG"/>
+        </w:rPr>
+      </w:pPr>
+    </w:p>
+    <w:p>
+      <w:pPr>
         <w:pStyle w:val="Heading2"/>
-        <w:numPr>
-          <w:ilvl w:val="0"/>
-          <w:numId w:val="0"/>
-        </w:numPr>
-        <w:spacing w:before="80" w:after="120" w:line="240" w:lineRule="auto"/>
-        <w:ind w:left="360"/>
-        <w:rPr>
-          <w:lang w:val="bg-BG"/>
-        </w:rPr>
-      </w:pPr>
-    </w:p>
-    <w:p>
-      <w:pPr>
-        <w:pStyle w:val="Heading2"/>
-        <w:numPr>
-          <w:ilvl w:val="0"/>
-          <w:numId w:val="43"/>
-        </w:numPr>
-        <w:spacing w:before="80" w:after="120" w:line="240" w:lineRule="auto"/>
         <w:rPr>
           <w:lang w:val="bg-BG"/>
         </w:rPr>
@@ -7680,17 +7529,6 @@
       <w:r>
         <w:t>Speed: { Speed }</w:t>
       </w:r>
-    </w:p>
-    <w:p>
-      <w:pPr>
-        <w:pStyle w:val="Heading3"/>
-        <w:spacing w:before="80" w:after="120" w:line="240" w:lineRule="auto"/>
-        <w:jc w:val="both"/>
-        <w:rPr>
-          <w:rFonts w:eastAsia="MS Mincho"/>
-          <w:lang w:val="bg-BG" w:eastAsia="ja-JP"/>
-        </w:rPr>
-      </w:pPr>
     </w:p>
     <w:p>
       <w:pPr>
@@ -8021,6 +7859,7 @@
                 <w:bCs/>
                 <w:noProof/>
               </w:rPr>
+              <w:lastRenderedPageBreak/>
               <w:t>5</w:t>
             </w:r>
           </w:p>
@@ -8467,24 +8306,14 @@
     </w:tbl>
     <w:p>
       <w:pPr>
+        <w:rPr>
+          <w:lang w:val="bg-BG"/>
+        </w:rPr>
+      </w:pPr>
+    </w:p>
+    <w:p>
+      <w:pPr>
         <w:pStyle w:val="Heading2"/>
-        <w:numPr>
-          <w:ilvl w:val="0"/>
-          <w:numId w:val="0"/>
-        </w:numPr>
-        <w:ind w:left="360"/>
-        <w:rPr>
-          <w:lang w:val="bg-BG"/>
-        </w:rPr>
-      </w:pPr>
-    </w:p>
-    <w:p>
-      <w:pPr>
-        <w:pStyle w:val="Heading2"/>
-        <w:numPr>
-          <w:ilvl w:val="0"/>
-          <w:numId w:val="43"/>
-        </w:numPr>
         <w:rPr>
           <w:lang w:val="bg-BG"/>
         </w:rPr>
@@ -9130,7 +8959,6 @@
           <w:noProof/>
           <w:lang w:val="bg-BG"/>
         </w:rPr>
-        <w:lastRenderedPageBreak/>
         <w:t xml:space="preserve">Ако в банковата сметка </w:t>
       </w:r>
       <w:r>
@@ -9508,32 +9336,42 @@
     </w:p>
     <w:p>
       <w:pPr>
+        <w:spacing w:line="240" w:lineRule="auto"/>
+        <w:rPr>
+          <w:noProof/>
+          <w:lang w:val="bg-BG"/>
+        </w:rPr>
+      </w:pPr>
+    </w:p>
+    <w:p>
+      <w:pPr>
+        <w:spacing w:line="240" w:lineRule="auto"/>
+        <w:rPr>
+          <w:noProof/>
+          <w:lang w:val="bg-BG"/>
+        </w:rPr>
+      </w:pPr>
+    </w:p>
+    <w:p>
+      <w:pPr>
         <w:pStyle w:val="Heading3"/>
-        <w:spacing w:before="80" w:after="120" w:line="240" w:lineRule="auto"/>
-        <w:jc w:val="both"/>
-        <w:rPr>
-          <w:rFonts w:eastAsia="MS Mincho"/>
+        <w:rPr>
           <w:lang w:val="bg-BG" w:eastAsia="ja-JP"/>
         </w:rPr>
       </w:pPr>
-    </w:p>
-    <w:p>
-      <w:pPr>
-        <w:pStyle w:val="Heading3"/>
-        <w:spacing w:before="80" w:after="120" w:line="240" w:lineRule="auto"/>
-        <w:jc w:val="both"/>
-        <w:rPr>
-          <w:rFonts w:eastAsia="MS Mincho"/>
+      <w:r>
+        <w:rPr>
           <w:lang w:val="bg-BG" w:eastAsia="ja-JP"/>
         </w:rPr>
-      </w:pPr>
-      <w:r>
-        <w:rPr>
-          <w:rFonts w:eastAsia="MS Mincho"/>
+        <w:t>Примери</w:t>
+      </w:r>
+    </w:p>
+    <w:p>
+      <w:pPr>
+        <w:rPr>
           <w:lang w:val="bg-BG" w:eastAsia="ja-JP"/>
         </w:rPr>
-        <w:t>Примери</w:t>
-      </w:r>
+      </w:pPr>
     </w:p>
     <w:tbl>
       <w:tblPr>
@@ -10110,7 +9948,7 @@
               <v:stroke joinstyle="miter"/>
               <v:path gradientshapeok="t" o:connecttype="rect"/>
             </v:shapetype>
-            <v:shape id="Text Box 6" o:spid="_x0000_s1026" type="#_x0000_t202" style="position:absolute;margin-left:109.85pt;margin-top:28.05pt;width:40.15pt;height:13pt;z-index:251660288;visibility:visible;mso-wrap-style:square;mso-width-percent:0;mso-height-percent:0;mso-wrap-distance-left:9pt;mso-wrap-distance-top:0;mso-wrap-distance-right:9pt;mso-wrap-distance-bottom:0;mso-position-horizontal:absolute;mso-position-horizontal-relative:text;mso-position-vertical:absolute;mso-position-vertical-relative:text;mso-width-percent:0;mso-height-percent:0;mso-width-relative:page;mso-height-relative:page;v-text-anchor:middle" o:gfxdata="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" filled="f" stroked="f" strokeweight=".5pt">
+            <v:shape id="Text Box 6" o:spid="_x0000_s1026" type="#_x0000_t202" style="position:absolute;margin-left:109.85pt;margin-top:28.05pt;width:40.15pt;height:13pt;z-index:251660288;visibility:visible;mso-wrap-style:square;mso-width-percent:0;mso-height-percent:0;mso-wrap-distance-left:9pt;mso-wrap-distance-top:0;mso-wrap-distance-right:9pt;mso-wrap-distance-bottom:0;mso-position-horizontal:absolute;mso-position-horizontal-relative:text;mso-position-vertical:absolute;mso-position-vertical-relative:text;mso-width-percent:0;mso-height-percent:0;mso-width-relative:page;mso-height-relative:page;v-text-anchor:middle" o:gfxdata="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" filled="f" stroked="f" strokeweight=".5pt">
               <v:textbox inset=".5mm,0,0,0">
                 <w:txbxContent>
                   <w:p>
@@ -10879,7 +10717,7 @@
         </mc:Choice>
         <mc:Fallback>
           <w:pict>
-            <v:shape w14:anchorId="2074F399" id="Text Box 16" o:spid="_x0000_s1027" type="#_x0000_t202" style="position:absolute;margin-left:109pt;margin-top:7pt;width:411.4pt;height:40.45pt;z-index:251657216;visibility:visible;mso-wrap-style:square;mso-width-percent:0;mso-height-percent:0;mso-wrap-distance-left:9pt;mso-wrap-distance-top:0;mso-wrap-distance-right:9pt;mso-wrap-distance-bottom:0;mso-position-horizontal:absolute;mso-position-horizontal-relative:text;mso-position-vertical:absolute;mso-position-vertical-relative:text;mso-width-percent:0;mso-height-percent:0;mso-width-relative:page;mso-height-relative:page;v-text-anchor:top" o:gfxdata="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" filled="f" stroked="f">
+            <v:shape w14:anchorId="2074F399" id="Text Box 16" o:spid="_x0000_s1027" type="#_x0000_t202" style="position:absolute;margin-left:109pt;margin-top:7pt;width:411.4pt;height:40.45pt;z-index:251657216;visibility:visible;mso-wrap-style:square;mso-width-percent:0;mso-height-percent:0;mso-wrap-distance-left:9pt;mso-wrap-distance-top:0;mso-wrap-distance-right:9pt;mso-wrap-distance-bottom:0;mso-position-horizontal:absolute;mso-position-horizontal-relative:text;mso-position-vertical:absolute;mso-position-vertical-relative:text;mso-width-percent:0;mso-height-percent:0;mso-width-relative:page;mso-height-relative:page;v-text-anchor:top" o:gfxdata="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" filled="f" stroked="f">
               <v:textbox inset=".5mm,1.2mm,.5mm,.5mm">
                 <w:txbxContent>
                   <w:p>
@@ -10898,21 +10736,12 @@
                       </w:rPr>
                       <w:t xml:space="preserve">© </w:t>
                     </w:r>
-                    <w:proofErr w:type="spellStart"/>
                     <w:r>
                       <w:rPr>
                         <w:sz w:val="17"/>
                         <w:szCs w:val="17"/>
                       </w:rPr>
-                      <w:t>SoftUni</w:t>
-                    </w:r>
-                    <w:proofErr w:type="spellEnd"/>
-                    <w:r>
-                      <w:rPr>
-                        <w:sz w:val="17"/>
-                        <w:szCs w:val="17"/>
-                      </w:rPr>
-                      <w:t xml:space="preserve"> – </w:t>
+                      <w:t xml:space="preserve">SoftUni – </w:t>
                     </w:r>
                     <w:hyperlink r:id="rId20" w:history="1">
                       <w:r>
@@ -11055,7 +10884,7 @@
                                   </pic:cNvPicPr>
                                 </pic:nvPicPr>
                                 <pic:blipFill>
-                                  <a:blip r:embed="rId21">
+                                  <a:blip r:embed="rId2">
                                     <a:extLst>
                                       <a:ext uri="{28A0092B-C50C-407E-A947-70E740481C1C}">
                                         <a14:useLocalDpi xmlns:a14="http://schemas.microsoft.com/office/drawing/2010/main" val="0"/>
@@ -11104,7 +10933,7 @@
                           <wp:extent cx="180000" cy="180000"/>
                           <wp:effectExtent l="0" t="0" r="0" b="0"/>
                           <wp:docPr id="2" name="Picture 2">
-                            <a:hlinkClick xmlns:a="http://schemas.openxmlformats.org/drawingml/2006/main" r:id="rId22"/>
+                            <a:hlinkClick xmlns:a="http://schemas.openxmlformats.org/drawingml/2006/main" r:id="rId3"/>
                           </wp:docPr>
                           <wp:cNvGraphicFramePr>
                             <a:graphicFrameLocks xmlns:a="http://schemas.openxmlformats.org/drawingml/2006/main" noChangeAspect="1"/>
@@ -11114,14 +10943,14 @@
                               <pic:pic xmlns:pic="http://schemas.openxmlformats.org/drawingml/2006/picture">
                                 <pic:nvPicPr>
                                   <pic:cNvPr id="2" name="Picture 2">
-                                    <a:hlinkClick r:id="rId22"/>
+                                    <a:hlinkClick r:id="rId3"/>
                                   </pic:cNvPr>
                                   <pic:cNvPicPr>
                                     <a:picLocks noChangeAspect="1" noChangeArrowheads="1"/>
                                   </pic:cNvPicPr>
                                 </pic:nvPicPr>
                                 <pic:blipFill>
-                                  <a:blip r:embed="rId23">
+                                  <a:blip r:embed="rId4">
                                     <a:extLst>
                                       <a:ext uri="{28A0092B-C50C-407E-A947-70E740481C1C}">
                                         <a14:useLocalDpi xmlns:a14="http://schemas.microsoft.com/office/drawing/2010/main" val="0"/>
@@ -11170,7 +10999,7 @@
                           <wp:extent cx="180000" cy="180000"/>
                           <wp:effectExtent l="0" t="0" r="0" b="0"/>
                           <wp:docPr id="5" name="Picture 5" title="Software University @ Facebook">
-                            <a:hlinkClick xmlns:a="http://schemas.openxmlformats.org/drawingml/2006/main" r:id="rId24"/>
+                            <a:hlinkClick xmlns:a="http://schemas.openxmlformats.org/drawingml/2006/main" r:id="rId5"/>
                           </wp:docPr>
                           <wp:cNvGraphicFramePr>
                             <a:graphicFrameLocks xmlns:a="http://schemas.openxmlformats.org/drawingml/2006/main" noChangeAspect="1"/>
@@ -11180,12 +11009,12 @@
                               <pic:pic xmlns:pic="http://schemas.openxmlformats.org/drawingml/2006/picture">
                                 <pic:nvPicPr>
                                   <pic:cNvPr id="5" name="Picture 5" title="Software University @ Facebook">
-                                    <a:hlinkClick r:id="rId24"/>
+                                    <a:hlinkClick r:id="rId5"/>
                                   </pic:cNvPr>
                                   <pic:cNvPicPr/>
                                 </pic:nvPicPr>
                                 <pic:blipFill>
-                                  <a:blip r:embed="rId25"/>
+                                  <a:blip r:embed="rId6"/>
                                   <a:stretch>
                                     <a:fillRect/>
                                   </a:stretch>
@@ -11223,7 +11052,7 @@
                           <wp:extent cx="180000" cy="180000"/>
                           <wp:effectExtent l="0" t="0" r="0" b="0"/>
                           <wp:docPr id="20" name="Picture 20">
-                            <a:hlinkClick xmlns:a="http://schemas.openxmlformats.org/drawingml/2006/main" r:id="rId26"/>
+                            <a:hlinkClick xmlns:a="http://schemas.openxmlformats.org/drawingml/2006/main" r:id="rId7"/>
                           </wp:docPr>
                           <wp:cNvGraphicFramePr>
                             <a:graphicFrameLocks xmlns:a="http://schemas.openxmlformats.org/drawingml/2006/main" noChangeAspect="1"/>
@@ -11233,20 +11062,20 @@
                               <pic:pic xmlns:pic="http://schemas.openxmlformats.org/drawingml/2006/picture">
                                 <pic:nvPicPr>
                                   <pic:cNvPr id="20" name="Picture 20">
-                                    <a:hlinkClick r:id="rId26"/>
+                                    <a:hlinkClick r:id="rId7"/>
                                   </pic:cNvPr>
                                   <pic:cNvPicPr>
                                     <a:picLocks noChangeAspect="1" noChangeArrowheads="1"/>
                                   </pic:cNvPicPr>
                                 </pic:nvPicPr>
                                 <pic:blipFill>
-                                  <a:blip r:embed="rId27">
+                                  <a:blip r:embed="rId8">
                                     <a:extLst>
                                       <a:ext uri="{28A0092B-C50C-407E-A947-70E740481C1C}">
                                         <a14:useLocalDpi xmlns:a14="http://schemas.microsoft.com/office/drawing/2010/main" val="0"/>
                                       </a:ext>
                                       <a:ext uri="{837473B0-CC2E-450A-ABE3-18F120FF3D39}">
-                                        <a1611:picAttrSrcUrl xmlns:a1611="http://schemas.microsoft.com/office/drawing/2016/11/main" r:id="rId28"/>
+                                        <a1611:picAttrSrcUrl xmlns:a1611="http://schemas.microsoft.com/office/drawing/2016/11/main" r:id="rId9"/>
                                       </a:ext>
                                     </a:extLst>
                                   </a:blip>
@@ -11292,7 +11121,7 @@
                           <wp:extent cx="180000" cy="180000"/>
                           <wp:effectExtent l="0" t="0" r="0" b="0"/>
                           <wp:docPr id="7" name="Picture 7" title="Software University @ Twitter">
-                            <a:hlinkClick xmlns:a="http://schemas.openxmlformats.org/drawingml/2006/main" r:id="rId29"/>
+                            <a:hlinkClick xmlns:a="http://schemas.openxmlformats.org/drawingml/2006/main" r:id="rId10"/>
                           </wp:docPr>
                           <wp:cNvGraphicFramePr>
                             <a:graphicFrameLocks xmlns:a="http://schemas.openxmlformats.org/drawingml/2006/main" noChangeAspect="1"/>
@@ -11302,12 +11131,12 @@
                               <pic:pic xmlns:pic="http://schemas.openxmlformats.org/drawingml/2006/picture">
                                 <pic:nvPicPr>
                                   <pic:cNvPr id="7" name="Picture 7" title="Software University @ Twitter">
-                                    <a:hlinkClick r:id="rId29"/>
+                                    <a:hlinkClick r:id="rId10"/>
                                   </pic:cNvPr>
                                   <pic:cNvPicPr/>
                                 </pic:nvPicPr>
                                 <pic:blipFill>
-                                  <a:blip r:embed="rId30"/>
+                                  <a:blip r:embed="rId11"/>
                                   <a:stretch>
                                     <a:fillRect/>
                                   </a:stretch>
@@ -11345,7 +11174,7 @@
                           <wp:extent cx="180000" cy="180000"/>
                           <wp:effectExtent l="0" t="0" r="0" b="0"/>
                           <wp:docPr id="17" name="Picture 17" title="Software University @ YouTube">
-                            <a:hlinkClick xmlns:a="http://schemas.openxmlformats.org/drawingml/2006/main" r:id="rId31"/>
+                            <a:hlinkClick xmlns:a="http://schemas.openxmlformats.org/drawingml/2006/main" r:id="rId12"/>
                           </wp:docPr>
                           <wp:cNvGraphicFramePr>
                             <a:graphicFrameLocks xmlns:a="http://schemas.openxmlformats.org/drawingml/2006/main" noChangeAspect="1"/>
@@ -11355,12 +11184,12 @@
                               <pic:pic xmlns:pic="http://schemas.openxmlformats.org/drawingml/2006/picture">
                                 <pic:nvPicPr>
                                   <pic:cNvPr id="17" name="Picture 17" title="Software University @ YouTube">
-                                    <a:hlinkClick r:id="rId31"/>
+                                    <a:hlinkClick r:id="rId12"/>
                                   </pic:cNvPr>
                                   <pic:cNvPicPr/>
                                 </pic:nvPicPr>
                                 <pic:blipFill>
-                                  <a:blip r:embed="rId32"/>
+                                  <a:blip r:embed="rId13"/>
                                   <a:stretch>
                                     <a:fillRect/>
                                   </a:stretch>
@@ -11398,7 +11227,7 @@
                           <wp:extent cx="180000" cy="180000"/>
                           <wp:effectExtent l="0" t="0" r="0" b="0"/>
                           <wp:docPr id="21" name="Picture 21">
-                            <a:hlinkClick xmlns:a="http://schemas.openxmlformats.org/drawingml/2006/main" r:id="rId33"/>
+                            <a:hlinkClick xmlns:a="http://schemas.openxmlformats.org/drawingml/2006/main" r:id="rId14"/>
                           </wp:docPr>
                           <wp:cNvGraphicFramePr>
                             <a:graphicFrameLocks xmlns:a="http://schemas.openxmlformats.org/drawingml/2006/main" noChangeAspect="1"/>
@@ -11408,14 +11237,14 @@
                               <pic:pic xmlns:pic="http://schemas.openxmlformats.org/drawingml/2006/picture">
                                 <pic:nvPicPr>
                                   <pic:cNvPr id="21" name="Picture 21">
-                                    <a:hlinkClick r:id="rId33"/>
+                                    <a:hlinkClick r:id="rId14"/>
                                   </pic:cNvPr>
                                   <pic:cNvPicPr>
                                     <a:picLocks noChangeAspect="1" noChangeArrowheads="1"/>
                                   </pic:cNvPicPr>
                                 </pic:nvPicPr>
                                 <pic:blipFill rotWithShape="1">
-                                  <a:blip r:embed="rId34">
+                                  <a:blip r:embed="rId15">
                                     <a:extLst>
                                       <a:ext uri="{28A0092B-C50C-407E-A947-70E740481C1C}">
                                         <a14:useLocalDpi xmlns:a14="http://schemas.microsoft.com/office/drawing/2010/main" val="0"/>
@@ -11467,7 +11296,7 @@
                           <wp:extent cx="180000" cy="180000"/>
                           <wp:effectExtent l="0" t="0" r="0" b="0"/>
                           <wp:docPr id="22" name="Picture 22">
-                            <a:hlinkClick xmlns:a="http://schemas.openxmlformats.org/drawingml/2006/main" r:id="rId35"/>
+                            <a:hlinkClick xmlns:a="http://schemas.openxmlformats.org/drawingml/2006/main" r:id="rId16"/>
                           </wp:docPr>
                           <wp:cNvGraphicFramePr>
                             <a:graphicFrameLocks xmlns:a="http://schemas.openxmlformats.org/drawingml/2006/main" noChangeAspect="1"/>
@@ -11477,14 +11306,14 @@
                               <pic:pic xmlns:pic="http://schemas.openxmlformats.org/drawingml/2006/picture">
                                 <pic:nvPicPr>
                                   <pic:cNvPr id="22" name="Picture 22">
-                                    <a:hlinkClick r:id="rId35"/>
+                                    <a:hlinkClick r:id="rId16"/>
                                   </pic:cNvPr>
                                   <pic:cNvPicPr>
                                     <a:picLocks noChangeAspect="1" noChangeArrowheads="1"/>
                                   </pic:cNvPicPr>
                                 </pic:nvPicPr>
                                 <pic:blipFill>
-                                  <a:blip r:embed="rId36">
+                                  <a:blip r:embed="rId17">
                                     <a:extLst>
                                       <a:ext uri="{28A0092B-C50C-407E-A947-70E740481C1C}">
                                         <a14:useLocalDpi xmlns:a14="http://schemas.microsoft.com/office/drawing/2010/main" val="0"/>
@@ -11533,7 +11362,7 @@
                           <wp:extent cx="180000" cy="180000"/>
                           <wp:effectExtent l="0" t="0" r="0" b="0"/>
                           <wp:docPr id="23" name="Picture 23" title="Software University: Email Us">
-                            <a:hlinkClick xmlns:a="http://schemas.openxmlformats.org/drawingml/2006/main" r:id="rId37"/>
+                            <a:hlinkClick xmlns:a="http://schemas.openxmlformats.org/drawingml/2006/main" r:id="rId18"/>
                           </wp:docPr>
                           <wp:cNvGraphicFramePr>
                             <a:graphicFrameLocks xmlns:a="http://schemas.openxmlformats.org/drawingml/2006/main" noChangeAspect="1"/>
@@ -11543,12 +11372,12 @@
                               <pic:pic xmlns:pic="http://schemas.openxmlformats.org/drawingml/2006/picture">
                                 <pic:nvPicPr>
                                   <pic:cNvPr id="23" name="Picture 23" title="Software University: Email Us">
-                                    <a:hlinkClick r:id="rId37"/>
+                                    <a:hlinkClick r:id="rId18"/>
                                   </pic:cNvPr>
                                   <pic:cNvPicPr/>
                                 </pic:nvPicPr>
                                 <pic:blipFill>
-                                  <a:blip r:embed="rId38"/>
+                                  <a:blip r:embed="rId19"/>
                                   <a:stretch>
                                     <a:fillRect/>
                                   </a:stretch>
@@ -11610,7 +11439,7 @@
                   </pic:cNvPicPr>
                 </pic:nvPicPr>
                 <pic:blipFill>
-                  <a:blip r:embed="rId39">
+                  <a:blip r:embed="rId21">
                     <a:extLst>
                       <a:ext uri="{28A0092B-C50C-407E-A947-70E740481C1C}">
                         <a14:useLocalDpi xmlns:a14="http://schemas.microsoft.com/office/drawing/2010/main" val="0"/>
@@ -11895,7 +11724,7 @@
         </mc:Choice>
         <mc:Fallback>
           <w:pict>
-            <v:shape w14:anchorId="60DB5C39" id="Text Box 4" o:spid="_x0000_s1028" type="#_x0000_t202" style="position:absolute;margin-left:444.65pt;margin-top:26.95pt;width:70.9pt;height:15.9pt;z-index:251663360;visibility:visible;mso-wrap-style:square;mso-width-percent:0;mso-height-percent:0;mso-wrap-distance-left:9pt;mso-wrap-distance-top:0;mso-wrap-distance-right:9pt;mso-wrap-distance-bottom:0;mso-position-horizontal:absolute;mso-position-horizontal-relative:text;mso-position-vertical:absolute;mso-position-vertical-relative:text;mso-width-percent:0;mso-height-percent:0;mso-width-relative:page;mso-height-relative:page;v-text-anchor:middle" o:gfxdata="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" filled="f" stroked="f" strokeweight=".5pt">
+            <v:shape w14:anchorId="60DB5C39" id="Text Box 4" o:spid="_x0000_s1028" type="#_x0000_t202" style="position:absolute;margin-left:444.65pt;margin-top:26.95pt;width:70.9pt;height:15.9pt;z-index:251663360;visibility:visible;mso-wrap-style:square;mso-width-percent:0;mso-height-percent:0;mso-wrap-distance-left:9pt;mso-wrap-distance-top:0;mso-wrap-distance-right:9pt;mso-wrap-distance-bottom:0;mso-position-horizontal:absolute;mso-position-horizontal-relative:text;mso-position-vertical:absolute;mso-position-vertical-relative:text;mso-width-percent:0;mso-height-percent:0;mso-width-relative:page;mso-height-relative:page;v-text-anchor:middle" o:gfxdata="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" filled="f" stroked="f" strokeweight=".5pt">
               <v:textbox inset="0,0,0,0">
                 <w:txbxContent>
                   <w:p>
@@ -12707,7 +12536,6 @@
     <w:lvl w:ilvl="0" w:tplc="A0E28166">
       <w:start w:val="1"/>
       <w:numFmt w:val="decimal"/>
-      <w:pStyle w:val="Heading2"/>
       <w:lvlText w:val="%1."/>
       <w:lvlJc w:val="left"/>
       <w:pPr>
@@ -13105,10 +12933,11 @@
   <w:abstractNum w:abstractNumId="10" w15:restartNumberingAfterBreak="0">
     <w:nsid w:val="21237F1D"/>
     <w:multiLevelType w:val="hybridMultilevel"/>
-    <w:tmpl w:val="DAE6361A"/>
-    <w:lvl w:ilvl="0" w:tplc="0409000F">
+    <w:tmpl w:val="3426F952"/>
+    <w:lvl w:ilvl="0" w:tplc="6BBEEC5C">
       <w:start w:val="1"/>
       <w:numFmt w:val="decimal"/>
+      <w:pStyle w:val="Heading2"/>
       <w:lvlText w:val="%1."/>
       <w:lvlJc w:val="left"/>
       <w:pPr>
@@ -17777,16 +17606,18 @@
     <w:basedOn w:val="Normal"/>
     <w:next w:val="Normal"/>
     <w:link w:val="Heading2Char"/>
+    <w:autoRedefine/>
     <w:uiPriority w:val="9"/>
     <w:qFormat/>
-    <w:rsid w:val="006E55B4"/>
+    <w:rsid w:val="0073412B"/>
     <w:pPr>
       <w:keepNext/>
       <w:keepLines/>
       <w:numPr>
-        <w:numId w:val="11"/>
+        <w:numId w:val="43"/>
       </w:numPr>
-      <w:spacing w:before="200" w:after="40"/>
+      <w:spacing w:before="400" w:line="240" w:lineRule="auto"/>
+      <w:ind w:left="357" w:hanging="357"/>
       <w:outlineLvl w:val="1"/>
     </w:pPr>
     <w:rPr>
@@ -17806,11 +17637,11 @@
     <w:uiPriority w:val="9"/>
     <w:unhideWhenUsed/>
     <w:qFormat/>
-    <w:rsid w:val="008C5930"/>
+    <w:rsid w:val="00195BDE"/>
     <w:pPr>
       <w:keepNext/>
       <w:keepLines/>
-      <w:spacing w:before="120" w:after="40"/>
+      <w:spacing w:before="300" w:after="40"/>
       <w:outlineLvl w:val="2"/>
     </w:pPr>
     <w:rPr>
@@ -17998,7 +17829,7 @@
     <w:link w:val="Heading2"/>
     <w:uiPriority w:val="9"/>
     <w:qFormat/>
-    <w:rsid w:val="006E55B4"/>
+    <w:rsid w:val="0073412B"/>
     <w:rPr>
       <w:rFonts w:eastAsiaTheme="majorEastAsia" w:cstheme="majorBidi"/>
       <w:b/>
@@ -18040,7 +17871,7 @@
     <w:basedOn w:val="DefaultParagraphFont"/>
     <w:link w:val="Heading3"/>
     <w:uiPriority w:val="9"/>
-    <w:rsid w:val="008C5930"/>
+    <w:rsid w:val="00195BDE"/>
     <w:rPr>
       <w:rFonts w:eastAsiaTheme="majorEastAsia" w:cstheme="majorBidi"/>
       <w:b/>

</xml_diff>